<commit_message>
document approval history updates, for PI
</commit_message>
<xml_diff>
--- a/docs/provision azure function app.docx
+++ b/docs/provision azure function app.docx
@@ -30,13 +30,7 @@
         <w:t>P</w:t>
       </w:r>
       <w:r>
-        <w:t>rovisio</w:t>
-      </w:r>
-      <w:r>
-        <w:t>n</w:t>
-      </w:r>
-      <w:r>
-        <w:t xml:space="preserve"> azure function app</w:t>
+        <w:t>rovision azure function app</w:t>
       </w:r>
     </w:p>
     <w:p>
@@ -63,10 +57,7 @@
         <w:t>R</w:t>
       </w:r>
       <w:r>
-        <w:t xml:space="preserve">egister azure ad app </w:t>
-      </w:r>
-      <w:r>
-        <w:t>registration</w:t>
+        <w:t>egister azure ad app registration</w:t>
       </w:r>
     </w:p>
     <w:p>
@@ -89,6 +80,9 @@
         <w:pStyle w:val="ListParagraph"/>
       </w:pPr>
       <w:r>
+        <w:rPr>
+          <w:noProof/>
+        </w:rPr>
         <w:drawing>
           <wp:inline distT="0" distB="0" distL="0" distR="0" wp14:anchorId="642165ED" wp14:editId="4CB05051">
             <wp:extent cx="5731510" cy="1783080"/>
@@ -153,19 +147,7 @@
         <w:t>C</w:t>
       </w:r>
       <w:r>
-        <w:t xml:space="preserve">opy </w:t>
-      </w:r>
-      <w:r>
-        <w:t>certificate</w:t>
-      </w:r>
-      <w:r>
-        <w:t xml:space="preserve"> </w:t>
-      </w:r>
-      <w:r>
-        <w:t>Thumbprint</w:t>
-      </w:r>
-      <w:r>
-        <w:t xml:space="preserve"> and keep it safe for later</w:t>
+        <w:t>opy certificate Thumbprint and keep it safe for later</w:t>
       </w:r>
     </w:p>
     <w:p>
@@ -202,6 +184,9 @@
         <w:t>)</w:t>
       </w:r>
       <w:r>
+        <w:rPr>
+          <w:noProof/>
+        </w:rPr>
         <w:drawing>
           <wp:inline distT="0" distB="0" distL="0" distR="0" wp14:anchorId="039035B2" wp14:editId="7F19AF7A">
             <wp:extent cx="5731510" cy="1516380"/>
@@ -260,6 +245,9 @@
         </w:numPr>
       </w:pPr>
       <w:r>
+        <w:rPr>
+          <w:noProof/>
+        </w:rPr>
         <w:drawing>
           <wp:inline distT="0" distB="0" distL="0" distR="0" wp14:anchorId="7D22B5BE" wp14:editId="37A3294B">
             <wp:extent cx="5731510" cy="2726690"/>
@@ -414,6 +402,9 @@
         </w:numPr>
       </w:pPr>
       <w:r>
+        <w:rPr>
+          <w:noProof/>
+        </w:rPr>
         <w:drawing>
           <wp:inline distT="0" distB="0" distL="0" distR="0" wp14:anchorId="4EBC7F1E" wp14:editId="76E2A537">
             <wp:extent cx="5669280" cy="2686407"/>
@@ -518,6 +509,57 @@
         <w:t>Create azure function keys and replace them in the function call urls</w:t>
       </w:r>
     </w:p>
+    <w:p/>
+    <w:p/>
+    <w:p/>
+    <w:p>
+      <w:r>
+        <w:t xml:space="preserve">RELEASE NOTES </w:t>
+      </w:r>
+    </w:p>
+    <w:p/>
+    <w:p>
+      <w:r>
+        <w:t>V2.0 (PI)</w:t>
+      </w:r>
+    </w:p>
+    <w:p>
+      <w:pPr>
+        <w:pStyle w:val="ListParagraph"/>
+        <w:numPr>
+          <w:ilvl w:val="0"/>
+          <w:numId w:val="1"/>
+        </w:numPr>
+      </w:pPr>
+      <w:r>
+        <w:t>The azure function version to be updated to v4 runtime</w:t>
+      </w:r>
+    </w:p>
+    <w:p>
+      <w:pPr>
+        <w:pStyle w:val="ListParagraph"/>
+        <w:numPr>
+          <w:ilvl w:val="0"/>
+          <w:numId w:val="1"/>
+        </w:numPr>
+      </w:pPr>
+      <w:r>
+        <w:t>Host.json has some config changes.</w:t>
+      </w:r>
+    </w:p>
+    <w:p>
+      <w:pPr>
+        <w:pStyle w:val="ListParagraph"/>
+        <w:numPr>
+          <w:ilvl w:val="0"/>
+          <w:numId w:val="1"/>
+        </w:numPr>
+      </w:pPr>
+      <w:r>
+        <w:t>All unnecessary functions are removed.</w:t>
+      </w:r>
+    </w:p>
+    <w:p/>
     <w:sectPr>
       <w:pgSz w:w="11906" w:h="16838"/>
       <w:pgMar w:top="1440" w:right="1440" w:bottom="568" w:left="1440" w:header="708" w:footer="708" w:gutter="0"/>

</xml_diff>